<commit_message>
Updated references for D5
</commit_message>
<xml_diff>
--- a/ITMDA3-B12 – Mini-Dissertation Chapter 5 – B2 2023 (V1.0) (1).docx
+++ b/ITMDA3-B12 – Mini-Dissertation Chapter 5 – B2 2023 (V1.0) (1).docx
@@ -174,31 +174,7 @@
           <w:color w:val="000000"/>
           <w:shd w:val="clear" w:color="auto" w:fill="FFFFFF"/>
         </w:rPr>
-        <w:t xml:space="preserve">Lea </w:t>
-      </w:r>
-      <w:proofErr w:type="spellStart"/>
-      <w:r>
-        <w:rPr>
-          <w:rStyle w:val="normaltextrun"/>
-          <w:rFonts w:cs="Arial"/>
-          <w:b/>
-          <w:bCs/>
-          <w:color w:val="000000"/>
-          <w:shd w:val="clear" w:color="auto" w:fill="FFFFFF"/>
-        </w:rPr>
-        <w:t>Thumbiran</w:t>
-      </w:r>
-      <w:proofErr w:type="spellEnd"/>
-      <w:r>
-        <w:rPr>
-          <w:rStyle w:val="normaltextrun"/>
-          <w:rFonts w:cs="Arial"/>
-          <w:b/>
-          <w:bCs/>
-          <w:color w:val="000000"/>
-          <w:shd w:val="clear" w:color="auto" w:fill="FFFFFF"/>
-        </w:rPr>
-        <w:t xml:space="preserve">, Lucinda </w:t>
+        <w:t xml:space="preserve">Lea Thumbiran, Lucinda </w:t>
       </w:r>
       <w:proofErr w:type="spellStart"/>
       <w:r>
@@ -309,6 +285,7 @@
             <w:listItem w:displayText="Python Robotics" w:value="Python Robotics"/>
           </w:dropDownList>
         </w:sdtPr>
+        <w:sdtEndPr/>
         <w:sdtContent>
           <w:r>
             <w:rPr>
@@ -2107,6 +2084,91 @@
           <w:id w:val="-1536503433"/>
           <w:citation/>
         </w:sdtPr>
+        <w:sdtEndPr/>
+        <w:sdtContent>
+          <w:r>
+            <w:rPr>
+              <w:lang w:val="en-ZA" w:eastAsia="en-ZA"/>
+            </w:rPr>
+            <w:fldChar w:fldCharType="begin"/>
+          </w:r>
+          <w:r>
+            <w:rPr>
+              <w:lang w:val="en-ZA" w:eastAsia="en-ZA"/>
+            </w:rPr>
+            <w:instrText xml:space="preserve">CITATION Ano17 \l 7177 </w:instrText>
+          </w:r>
+          <w:r>
+            <w:rPr>
+              <w:lang w:val="en-ZA" w:eastAsia="en-ZA"/>
+            </w:rPr>
+            <w:fldChar w:fldCharType="separate"/>
+          </w:r>
+          <w:r>
+            <w:rPr>
+              <w:noProof/>
+              <w:lang w:val="en-ZA" w:eastAsia="en-ZA"/>
+            </w:rPr>
+            <w:t>(WWF, 2017)</w:t>
+          </w:r>
+          <w:r>
+            <w:rPr>
+              <w:lang w:val="en-ZA" w:eastAsia="en-ZA"/>
+            </w:rPr>
+            <w:fldChar w:fldCharType="end"/>
+          </w:r>
+        </w:sdtContent>
+      </w:sdt>
+    </w:p>
+    <w:p>
+      <w:pPr>
+        <w:pStyle w:val="ListParagraph"/>
+        <w:numPr>
+          <w:ilvl w:val="0"/>
+          <w:numId w:val="31"/>
+        </w:numPr>
+        <w:rPr>
+          <w:b/>
+          <w:bCs/>
+          <w:lang w:val="en-ZA" w:eastAsia="en-ZA"/>
+        </w:rPr>
+      </w:pPr>
+      <w:r>
+        <w:rPr>
+          <w:b/>
+          <w:bCs/>
+          <w:lang w:val="en-ZA" w:eastAsia="en-ZA"/>
+        </w:rPr>
+        <w:t xml:space="preserve">Economic Losses: </w:t>
+      </w:r>
+    </w:p>
+    <w:p>
+      <w:pPr>
+        <w:pStyle w:val="ListParagraph"/>
+        <w:rPr>
+          <w:lang w:val="en-ZA" w:eastAsia="en-ZA"/>
+        </w:rPr>
+      </w:pPr>
+      <w:r>
+        <w:rPr>
+          <w:lang w:val="en-ZA" w:eastAsia="en-ZA"/>
+        </w:rPr>
+        <w:t>The financial implications of food wastage are substantial. Our research indicated that businesses, including food retail stores, cafes, and restaurants, experience financial losses due to discarded food products. By reducing wastage and optimizing resource utilization, Sustainable Spoonful can help businesses save money, increase profitability, and operate more sustainably</w:t>
+      </w:r>
+      <w:r>
+        <w:rPr>
+          <w:lang w:val="en-ZA" w:eastAsia="en-ZA"/>
+        </w:rPr>
+        <w:t xml:space="preserve"> </w:t>
+      </w:r>
+      <w:sdt>
+        <w:sdtPr>
+          <w:rPr>
+            <w:lang w:val="en-ZA" w:eastAsia="en-ZA"/>
+          </w:rPr>
+          <w:id w:val="-1541672592"/>
+          <w:citation/>
+        </w:sdtPr>
         <w:sdtContent>
           <w:r>
             <w:rPr>
@@ -2131,7 +2193,7 @@
               <w:noProof/>
               <w:lang w:val="en-ZA" w:eastAsia="en-ZA"/>
             </w:rPr>
-            <w:t>(Anon, 2017)</w:t>
+            <w:t>(WWF, 2017)</w:t>
           </w:r>
           <w:r>
             <w:rPr>
@@ -2161,7 +2223,7 @@
           <w:bCs/>
           <w:lang w:val="en-ZA" w:eastAsia="en-ZA"/>
         </w:rPr>
-        <w:t xml:space="preserve">Economic Losses: </w:t>
+        <w:t xml:space="preserve">Environmental Impact: </w:t>
       </w:r>
     </w:p>
     <w:p>
@@ -2175,22 +2237,30 @@
         <w:rPr>
           <w:lang w:val="en-ZA" w:eastAsia="en-ZA"/>
         </w:rPr>
-        <w:t>The financial implications of food wastage are substantial. Our research indicated that businesses, including food retail stores, cafes, and restaurants, experience financial losses due to discarded food products. By reducing wastage and optimizing resource utilization, Sustainable Spoonful can help businesses save money, increase profitability, and operate more sustainably.</w:t>
-      </w:r>
-      <w:r>
-        <w:rPr>
-          <w:lang w:val="en-ZA" w:eastAsia="en-ZA"/>
-        </w:rPr>
-        <w:t xml:space="preserve"> </w:t>
+        <w:t xml:space="preserve">Another significant finding of our research is the environmental impact of food wastage. Discarded food contributes to greenhouse gas emissions, wasteful use of water, and depletion of natural resources. Sustainable Spoonful can play a crucial role in minimizing </w:t>
+      </w:r>
+      <w:r>
+        <w:rPr>
+          <w:lang w:val="en-ZA" w:eastAsia="en-ZA"/>
+        </w:rPr>
+        <w:lastRenderedPageBreak/>
+        <w:t xml:space="preserve">this impact by facilitating </w:t>
+      </w:r>
+      <w:r>
+        <w:rPr>
+          <w:lang w:val="en-ZA" w:eastAsia="en-ZA"/>
+        </w:rPr>
+        <w:t xml:space="preserve">the efficient distribution and utilization of surplus food, reducing overall waste. </w:t>
       </w:r>
       <w:sdt>
         <w:sdtPr>
           <w:rPr>
             <w:lang w:val="en-ZA" w:eastAsia="en-ZA"/>
           </w:rPr>
-          <w:id w:val="76101068"/>
+          <w:id w:val="-1999028607"/>
           <w:citation/>
         </w:sdtPr>
+        <w:sdtEndPr/>
         <w:sdtContent>
           <w:r>
             <w:rPr>
@@ -2202,98 +2272,7 @@
             <w:rPr>
               <w:lang w:val="en-ZA" w:eastAsia="en-ZA"/>
             </w:rPr>
-            <w:instrText xml:space="preserve"> CITATION Ave22 \l 7177 </w:instrText>
-          </w:r>
-          <w:r>
-            <w:rPr>
-              <w:lang w:val="en-ZA" w:eastAsia="en-ZA"/>
-            </w:rPr>
-            <w:fldChar w:fldCharType="separate"/>
-          </w:r>
-          <w:r>
-            <w:rPr>
-              <w:noProof/>
-              <w:lang w:val="en-ZA" w:eastAsia="en-ZA"/>
-            </w:rPr>
-            <w:t>(Averda, 2022)</w:t>
-          </w:r>
-          <w:r>
-            <w:rPr>
-              <w:lang w:val="en-ZA" w:eastAsia="en-ZA"/>
-            </w:rPr>
-            <w:fldChar w:fldCharType="end"/>
-          </w:r>
-        </w:sdtContent>
-      </w:sdt>
-    </w:p>
-    <w:p>
-      <w:pPr>
-        <w:pStyle w:val="ListParagraph"/>
-        <w:numPr>
-          <w:ilvl w:val="0"/>
-          <w:numId w:val="31"/>
-        </w:numPr>
-        <w:rPr>
-          <w:b/>
-          <w:bCs/>
-          <w:lang w:val="en-ZA" w:eastAsia="en-ZA"/>
-        </w:rPr>
-      </w:pPr>
-      <w:r>
-        <w:rPr>
-          <w:b/>
-          <w:bCs/>
-          <w:lang w:val="en-ZA" w:eastAsia="en-ZA"/>
-        </w:rPr>
-        <w:t xml:space="preserve">Environmental Impact: </w:t>
-      </w:r>
-    </w:p>
-    <w:p>
-      <w:pPr>
-        <w:pStyle w:val="ListParagraph"/>
-        <w:rPr>
-          <w:lang w:val="en-ZA" w:eastAsia="en-ZA"/>
-        </w:rPr>
-      </w:pPr>
-      <w:r>
-        <w:rPr>
-          <w:lang w:val="en-ZA" w:eastAsia="en-ZA"/>
-        </w:rPr>
-        <w:t xml:space="preserve">Another significant finding of our research is the environmental impact of food wastage. Discarded food contributes to greenhouse gas emissions, wasteful use of water, and depletion of natural resources. Sustainable Spoonful can play a crucial role in minimizing </w:t>
-      </w:r>
-      <w:r>
-        <w:rPr>
-          <w:lang w:val="en-ZA" w:eastAsia="en-ZA"/>
-        </w:rPr>
-        <w:lastRenderedPageBreak/>
-        <w:t xml:space="preserve">this impact by facilitating </w:t>
-      </w:r>
-      <w:r>
-        <w:rPr>
-          <w:lang w:val="en-ZA" w:eastAsia="en-ZA"/>
-        </w:rPr>
-        <w:t xml:space="preserve">the efficient distribution and utilization of surplus food, reducing overall waste. </w:t>
-      </w:r>
-      <w:sdt>
-        <w:sdtPr>
-          <w:rPr>
-            <w:lang w:val="en-ZA" w:eastAsia="en-ZA"/>
-          </w:rPr>
-          <w:id w:val="-1999028607"/>
-          <w:citation/>
-        </w:sdtPr>
-        <w:sdtContent>
-          <w:r>
-            <w:rPr>
-              <w:lang w:val="en-ZA" w:eastAsia="en-ZA"/>
-            </w:rPr>
-            <w:fldChar w:fldCharType="begin"/>
-          </w:r>
-          <w:r>
-            <w:rPr>
-              <w:lang w:val="en-ZA" w:eastAsia="en-ZA"/>
-            </w:rPr>
-            <w:instrText xml:space="preserve"> CITATION Jan22 \l 7177 </w:instrText>
+            <w:instrText xml:space="preserve">CITATION Jan22 \l 7177 </w:instrText>
           </w:r>
           <w:r>
             <w:rPr>
@@ -2809,6 +2788,7 @@
           <w:id w:val="1058981695"/>
           <w:citation/>
         </w:sdtPr>
+        <w:sdtEndPr/>
         <w:sdtContent>
           <w:r>
             <w:rPr>
@@ -2820,7 +2800,7 @@
             <w:rPr>
               <w:lang w:val="en-ZA" w:eastAsia="en-ZA"/>
             </w:rPr>
-            <w:instrText xml:space="preserve"> CITATION Fra09 \l 7177 </w:instrText>
+            <w:instrText xml:space="preserve">CITATION Fra09 \l 7177 </w:instrText>
           </w:r>
           <w:r>
             <w:rPr>
@@ -2857,6 +2837,7 @@
           <w:id w:val="-1975900040"/>
           <w:citation/>
         </w:sdtPr>
+        <w:sdtEndPr/>
         <w:sdtContent>
           <w:r>
             <w:rPr>
@@ -2868,7 +2849,7 @@
             <w:rPr>
               <w:lang w:val="en-ZA" w:eastAsia="en-ZA"/>
             </w:rPr>
-            <w:instrText xml:space="preserve"> CITATION Joh222 \l 7177 </w:instrText>
+            <w:instrText xml:space="preserve">CITATION Joh222 \l 7177 </w:instrText>
           </w:r>
           <w:r>
             <w:rPr>
@@ -2881,7 +2862,7 @@
               <w:noProof/>
               <w:lang w:val="en-ZA" w:eastAsia="en-ZA"/>
             </w:rPr>
-            <w:t>(Brock-Utne, 2022)</w:t>
+            <w:t>(Brock-Utne, 2015)</w:t>
           </w:r>
           <w:r>
             <w:rPr>
@@ -3149,6 +3130,7 @@
           <w:id w:val="-1270089071"/>
           <w:citation/>
         </w:sdtPr>
+        <w:sdtEndPr/>
         <w:sdtContent>
           <w:r>
             <w:rPr>
@@ -3160,7 +3142,7 @@
             <w:rPr>
               <w:lang w:val="en-ZA" w:eastAsia="en-ZA"/>
             </w:rPr>
-            <w:instrText xml:space="preserve"> CITATION Fra22 \l 7177 </w:instrText>
+            <w:instrText xml:space="preserve">CITATION Fra22 \l 7177 </w:instrText>
           </w:r>
           <w:r>
             <w:rPr>
@@ -3292,6 +3274,7 @@
           <w:id w:val="-251894736"/>
           <w:citation/>
         </w:sdtPr>
+        <w:sdtEndPr/>
         <w:sdtContent>
           <w:r>
             <w:rPr>
@@ -3303,7 +3286,7 @@
             <w:rPr>
               <w:lang w:val="en-ZA" w:eastAsia="en-ZA"/>
             </w:rPr>
-            <w:instrText xml:space="preserve"> CITATION Yas22 \l 7177 </w:instrText>
+            <w:instrText xml:space="preserve">CITATION Yas22 \l 7177 </w:instrText>
           </w:r>
           <w:r>
             <w:rPr>
@@ -3316,7 +3299,7 @@
               <w:noProof/>
               <w:lang w:val="en-ZA" w:eastAsia="en-ZA"/>
             </w:rPr>
-            <w:t>(Y.Kor, 2022)</w:t>
+            <w:t>(Kor, et al., 2017)</w:t>
           </w:r>
           <w:r>
             <w:rPr>
@@ -3431,6 +3414,7 @@
           <w:id w:val="2122948350"/>
           <w:citation/>
         </w:sdtPr>
+        <w:sdtEndPr/>
         <w:sdtContent>
           <w:r>
             <w:rPr>
@@ -3442,7 +3426,7 @@
             <w:rPr>
               <w:lang w:val="en-ZA" w:eastAsia="en-ZA"/>
             </w:rPr>
-            <w:instrText xml:space="preserve"> CITATION Mtt23 \l 7177 </w:instrText>
+            <w:instrText xml:space="preserve">CITATION Mtt23 \l 7177 </w:instrText>
           </w:r>
           <w:r>
             <w:rPr>
@@ -3549,6 +3533,7 @@
           <w:id w:val="-693145479"/>
           <w:citation/>
         </w:sdtPr>
+        <w:sdtEndPr/>
         <w:sdtContent>
           <w:r>
             <w:rPr>
@@ -3560,7 +3545,7 @@
             <w:rPr>
               <w:lang w:val="en-ZA" w:eastAsia="en-ZA"/>
             </w:rPr>
-            <w:instrText xml:space="preserve"> CITATION Mau22 \l 7177 </w:instrText>
+            <w:instrText xml:space="preserve">CITATION Mau22 \l 7177 </w:instrText>
           </w:r>
           <w:r>
             <w:rPr>
@@ -3711,6 +3696,7 @@
           <w:id w:val="-807477236"/>
           <w:citation/>
         </w:sdtPr>
+        <w:sdtEndPr/>
         <w:sdtContent>
           <w:r>
             <w:rPr>
@@ -3722,7 +3708,7 @@
             <w:rPr>
               <w:lang w:val="en-ZA" w:eastAsia="en-ZA"/>
             </w:rPr>
-            <w:instrText xml:space="preserve"> CITATION cub23 \l 7177 </w:instrText>
+            <w:instrText xml:space="preserve">CITATION cub23 \l 7177 </w:instrText>
           </w:r>
           <w:r>
             <w:rPr>
@@ -3735,7 +3721,7 @@
               <w:noProof/>
               <w:lang w:val="en-ZA" w:eastAsia="en-ZA"/>
             </w:rPr>
-            <w:t>(cubix, 2023)</w:t>
+            <w:t>(cubix, 2022)</w:t>
           </w:r>
           <w:r>
             <w:rPr>
@@ -3868,6 +3854,7 @@
           <w:id w:val="-887424548"/>
           <w:citation/>
         </w:sdtPr>
+        <w:sdtEndPr/>
         <w:sdtContent>
           <w:r>
             <w:rPr>
@@ -3879,7 +3866,7 @@
             <w:rPr>
               <w:lang w:val="en-ZA" w:eastAsia="en-ZA"/>
             </w:rPr>
-            <w:instrText xml:space="preserve"> CITATION sta20 \l 7177 </w:instrText>
+            <w:instrText xml:space="preserve">CITATION sta20 \l 7177 </w:instrText>
           </w:r>
           <w:r>
             <w:rPr>
@@ -3892,7 +3879,7 @@
               <w:noProof/>
               <w:lang w:val="en-ZA" w:eastAsia="en-ZA"/>
             </w:rPr>
-            <w:t>(writer, 2020)</w:t>
+            <w:t>(Reference*, 2020)</w:t>
           </w:r>
           <w:r>
             <w:rPr>
@@ -4096,6 +4083,7 @@
           <w:id w:val="340128290"/>
           <w:citation/>
         </w:sdtPr>
+        <w:sdtEndPr/>
         <w:sdtContent>
           <w:r>
             <w:rPr>
@@ -4107,7 +4095,7 @@
             <w:rPr>
               <w:lang w:val="en-ZA" w:eastAsia="en-ZA"/>
             </w:rPr>
-            <w:instrText xml:space="preserve"> CITATION Ang221 \l 7177 </w:instrText>
+            <w:instrText xml:space="preserve">CITATION Ang221 \l 7177 </w:instrText>
           </w:r>
           <w:r>
             <w:rPr>
@@ -4120,7 +4108,7 @@
               <w:noProof/>
               <w:lang w:val="en-ZA" w:eastAsia="en-ZA"/>
             </w:rPr>
-            <w:t>(Bluie, 2022)</w:t>
+            <w:t>(March, 2023)</w:t>
           </w:r>
           <w:r>
             <w:rPr>
@@ -4307,6 +4295,7 @@
           <w:id w:val="-1221436071"/>
           <w:citation/>
         </w:sdtPr>
+        <w:sdtEndPr/>
         <w:sdtContent>
           <w:r>
             <w:rPr>
@@ -4318,7 +4307,7 @@
             <w:rPr>
               <w:lang w:val="en-ZA" w:eastAsia="en-ZA"/>
             </w:rPr>
-            <w:instrText xml:space="preserve"> CITATION Jac22 \l 7177 </w:instrText>
+            <w:instrText xml:space="preserve">CITATION Jac22 \l 7177 </w:instrText>
           </w:r>
           <w:r>
             <w:rPr>
@@ -4355,6 +4344,7 @@
           <w:id w:val="-1891958998"/>
           <w:citation/>
         </w:sdtPr>
+        <w:sdtEndPr/>
         <w:sdtContent>
           <w:r>
             <w:rPr>
@@ -4366,7 +4356,7 @@
             <w:rPr>
               <w:lang w:val="en-ZA" w:eastAsia="en-ZA"/>
             </w:rPr>
-            <w:instrText xml:space="preserve"> CITATION Mat23 \l 7177 </w:instrText>
+            <w:instrText xml:space="preserve">CITATION Mat23 \l 7177 </w:instrText>
           </w:r>
           <w:r>
             <w:rPr>
@@ -4702,6 +4692,7 @@
           <w:id w:val="-1539581270"/>
           <w:citation/>
         </w:sdtPr>
+        <w:sdtEndPr/>
         <w:sdtContent>
           <w:r>
             <w:rPr>
@@ -4716,7 +4707,7 @@
               <w:szCs w:val="24"/>
               <w:lang w:val="en-ZA"/>
             </w:rPr>
-            <w:instrText xml:space="preserve"> CITATION chr21 \l 7177 </w:instrText>
+            <w:instrText xml:space="preserve">CITATION chr21 \l 7177 </w:instrText>
           </w:r>
           <w:r>
             <w:rPr>
@@ -4759,6 +4750,7 @@
           <w:id w:val="1353843763"/>
           <w:citation/>
         </w:sdtPr>
+        <w:sdtEndPr/>
         <w:sdtContent>
           <w:r>
             <w:rPr>
@@ -4773,7 +4765,7 @@
               <w:szCs w:val="24"/>
               <w:lang w:val="en-ZA"/>
             </w:rPr>
-            <w:instrText xml:space="preserve"> CITATION Bec16 \l 7177 </w:instrText>
+            <w:instrText xml:space="preserve">CITATION Bec16 \l 7177 </w:instrText>
           </w:r>
           <w:r>
             <w:rPr>
@@ -4816,6 +4808,7 @@
           <w:id w:val="-2132551888"/>
           <w:citation/>
         </w:sdtPr>
+        <w:sdtEndPr/>
         <w:sdtContent>
           <w:r>
             <w:rPr>
@@ -4830,7 +4823,7 @@
               <w:szCs w:val="24"/>
               <w:lang w:val="en-ZA"/>
             </w:rPr>
-            <w:instrText xml:space="preserve"> CITATION Has21 \l 7177 </w:instrText>
+            <w:instrText xml:space="preserve">CITATION Has21 \l 7177 </w:instrText>
           </w:r>
           <w:r>
             <w:rPr>
@@ -4846,7 +4839,7 @@
               <w:szCs w:val="24"/>
               <w:lang w:val="en-ZA"/>
             </w:rPr>
-            <w:t>(Hajjdiab, Anzer, Tabaza, &amp; Ahmed, 2021)</w:t>
+            <w:t>(Hajjdiab, et al., 2021)</w:t>
           </w:r>
           <w:r>
             <w:rPr>
@@ -4860,13 +4853,6 @@
     </w:p>
     <w:sdt>
       <w:sdtPr>
-        <w:id w:val="1438407668"/>
-        <w:docPartObj>
-          <w:docPartGallery w:val="Bibliographies"/>
-          <w:docPartUnique/>
-        </w:docPartObj>
-      </w:sdtPr>
-      <w:sdtEndPr>
         <w:rPr>
           <w:rFonts w:ascii="Arial" w:eastAsiaTheme="minorEastAsia" w:hAnsi="Arial" w:cstheme="minorBidi"/>
           <w:b w:val="0"/>
@@ -4876,7 +4862,13 @@
           <w:szCs w:val="22"/>
           <w:lang w:val="en-GB" w:eastAsia="en-US"/>
         </w:rPr>
-      </w:sdtEndPr>
+        <w:id w:val="1438407668"/>
+        <w:docPartObj>
+          <w:docPartGallery w:val="Bibliographies"/>
+          <w:docPartUnique/>
+        </w:docPartObj>
+      </w:sdtPr>
+      <w:sdtEndPr/>
       <w:sdtContent>
         <w:p>
           <w:pPr>
@@ -4892,19 +4884,17 @@
         </w:p>
         <w:sdt>
           <w:sdtPr>
+            <w:rPr>
+              <w:lang w:val="en-GB"/>
+            </w:rPr>
             <w:id w:val="-573587230"/>
             <w:bibliography/>
           </w:sdtPr>
-          <w:sdtEndPr>
-            <w:rPr>
-              <w:lang w:val="en-GB"/>
-            </w:rPr>
-          </w:sdtEndPr>
+          <w:sdtEndPr/>
           <w:sdtContent>
             <w:p>
               <w:pPr>
                 <w:pStyle w:val="Bibliography"/>
-                <w:ind w:left="720" w:hanging="720"/>
                 <w:rPr>
                   <w:noProof/>
                   <w:szCs w:val="24"/>
@@ -4923,7 +4913,7 @@
                 <w:rPr>
                   <w:noProof/>
                 </w:rPr>
-                <w:t xml:space="preserve">Anon. (2017, 8 2). </w:t>
+                <w:t xml:space="preserve">Balie, F., 2009. </w:t>
               </w:r>
               <w:r>
                 <w:rPr>
@@ -4931,19 +4921,39 @@
                   <w:iCs/>
                   <w:noProof/>
                 </w:rPr>
-                <w:t>The truth about our food waste problem</w:t>
+                <w:t xml:space="preserve">The Graduate Research Experience: Successes and Failures. </w:t>
               </w:r>
               <w:r>
                 <w:rPr>
                   <w:noProof/>
                 </w:rPr>
-                <w:t>. Retrieved from wwf.org: https://www.wwf.org.za/?21962/The-truth-about-our-food-waste-problem</w:t>
+                <w:t xml:space="preserve">[Online] </w:t>
+              </w:r>
+              <w:r>
+                <w:rPr>
+                  <w:noProof/>
+                </w:rPr>
+                <w:br/>
+                <w:t xml:space="preserve">Available at: </w:t>
+              </w:r>
+              <w:r>
+                <w:rPr>
+                  <w:noProof/>
+                  <w:u w:val="single"/>
+                </w:rPr>
+                <w:t>https://www.researchgate.net/publication/237353488_The_Graduate_Research_Experience_Successes_and_Failures</w:t>
+              </w:r>
+              <w:r>
+                <w:rPr>
+                  <w:noProof/>
+                </w:rPr>
+                <w:br/>
+                <w:t>[Accessed 25 June 2023].</w:t>
               </w:r>
             </w:p>
             <w:p>
               <w:pPr>
                 <w:pStyle w:val="Bibliography"/>
-                <w:ind w:left="720" w:hanging="720"/>
                 <w:rPr>
                   <w:noProof/>
                 </w:rPr>
@@ -4952,7 +4962,7 @@
                 <w:rPr>
                   <w:noProof/>
                 </w:rPr>
-                <w:t xml:space="preserve">Averda. (2022). South Africa wastes 10-million tonnes of food every year. </w:t>
+                <w:t xml:space="preserve">Brock-Utne, J. G., 2015. </w:t>
               </w:r>
               <w:r>
                 <w:rPr>
@@ -4960,19 +4970,39 @@
                   <w:iCs/>
                   <w:noProof/>
                 </w:rPr>
-                <w:t>Averda</w:t>
+                <w:t xml:space="preserve">Clinical Research: Case Studies of Successes and Failures. </w:t>
               </w:r>
               <w:r>
                 <w:rPr>
                   <w:noProof/>
                 </w:rPr>
-                <w:t>, 1.</w:t>
+                <w:t xml:space="preserve">[Online] </w:t>
+              </w:r>
+              <w:r>
+                <w:rPr>
+                  <w:noProof/>
+                </w:rPr>
+                <w:br/>
+                <w:t xml:space="preserve">Available at: </w:t>
+              </w:r>
+              <w:r>
+                <w:rPr>
+                  <w:noProof/>
+                  <w:u w:val="single"/>
+                </w:rPr>
+                <w:t>https://www.researchgate.net/publication/283801178_Clinical_research_Case_studies_of_successes_and_failures</w:t>
+              </w:r>
+              <w:r>
+                <w:rPr>
+                  <w:noProof/>
+                </w:rPr>
+                <w:br/>
+                <w:t>[Accessed 24 June 2023].</w:t>
               </w:r>
             </w:p>
             <w:p>
               <w:pPr>
                 <w:pStyle w:val="Bibliography"/>
-                <w:ind w:left="720" w:hanging="720"/>
                 <w:rPr>
                   <w:noProof/>
                 </w:rPr>
@@ -4981,7 +5011,7 @@
                 <w:rPr>
                   <w:noProof/>
                 </w:rPr>
-                <w:t xml:space="preserve">Balie, F. (2009). The Graduate Research Experience: Successes and Failures. </w:t>
+                <w:t xml:space="preserve">Caulfield, J., 2022. </w:t>
               </w:r>
               <w:r>
                 <w:rPr>
@@ -4989,19 +5019,39 @@
                   <w:iCs/>
                   <w:noProof/>
                 </w:rPr>
-                <w:t>ResearchGate</w:t>
+                <w:t xml:space="preserve">Writing a Research Paper Conclusion | Step-by-Step Guide. </w:t>
               </w:r>
               <w:r>
                 <w:rPr>
                   <w:noProof/>
                 </w:rPr>
-                <w:t>, 3.</w:t>
+                <w:t xml:space="preserve">[Online] </w:t>
+              </w:r>
+              <w:r>
+                <w:rPr>
+                  <w:noProof/>
+                </w:rPr>
+                <w:br/>
+                <w:t xml:space="preserve">Available at: </w:t>
+              </w:r>
+              <w:r>
+                <w:rPr>
+                  <w:noProof/>
+                  <w:u w:val="single"/>
+                </w:rPr>
+                <w:t>https://www.scribbr.com/research-paper/research-paper-conclusion/</w:t>
+              </w:r>
+              <w:r>
+                <w:rPr>
+                  <w:noProof/>
+                </w:rPr>
+                <w:br/>
+                <w:t>[Accessed 25 June 2023].</w:t>
               </w:r>
             </w:p>
             <w:p>
               <w:pPr>
                 <w:pStyle w:val="Bibliography"/>
-                <w:ind w:left="720" w:hanging="720"/>
                 <w:rPr>
                   <w:noProof/>
                 </w:rPr>
@@ -5010,7 +5060,7 @@
                 <w:rPr>
                   <w:noProof/>
                 </w:rPr>
-                <w:t xml:space="preserve">Bluie, A. (2022, 9 29). </w:t>
+                <w:t xml:space="preserve">Chartier, M., 2023. </w:t>
               </w:r>
               <w:r>
                 <w:rPr>
@@ -5018,19 +5068,39 @@
                   <w:iCs/>
                   <w:noProof/>
                 </w:rPr>
-                <w:t>11 Benefits of Market Research + Free Templates</w:t>
+                <w:t xml:space="preserve">8 Challenges Faced by Researchers (and Tips to Help). </w:t>
               </w:r>
               <w:r>
                 <w:rPr>
                   <w:noProof/>
                 </w:rPr>
-                <w:t>. Retrieved from Research intelligence: https://www.similarweb.com/blog/research/market-research/benefits-of-market-research/</w:t>
+                <w:t xml:space="preserve">[Online] </w:t>
+              </w:r>
+              <w:r>
+                <w:rPr>
+                  <w:noProof/>
+                </w:rPr>
+                <w:br/>
+                <w:t xml:space="preserve">Available at: </w:t>
+              </w:r>
+              <w:r>
+                <w:rPr>
+                  <w:noProof/>
+                  <w:u w:val="single"/>
+                </w:rPr>
+                <w:t>https://fourwaves.com/blog/research-challenges/</w:t>
+              </w:r>
+              <w:r>
+                <w:rPr>
+                  <w:noProof/>
+                </w:rPr>
+                <w:br/>
+                <w:t>[Accessed 25 June 2023].</w:t>
               </w:r>
             </w:p>
             <w:p>
               <w:pPr>
                 <w:pStyle w:val="Bibliography"/>
-                <w:ind w:left="720" w:hanging="720"/>
                 <w:rPr>
                   <w:noProof/>
                 </w:rPr>
@@ -5039,7 +5109,7 @@
                 <w:rPr>
                   <w:noProof/>
                 </w:rPr>
-                <w:t xml:space="preserve">Brock-Utne, J. G. (2022). </w:t>
+                <w:t xml:space="preserve">cubix, 2022. </w:t>
               </w:r>
               <w:r>
                 <w:rPr>
@@ -5047,19 +5117,39 @@
                   <w:iCs/>
                   <w:noProof/>
                 </w:rPr>
-                <w:t>Case studies of research succeess and failure.</w:t>
+                <w:t xml:space="preserve">13 Top Mobile App Development Challenges in 2022. </w:t>
               </w:r>
               <w:r>
                 <w:rPr>
                   <w:noProof/>
                 </w:rPr>
-                <w:t xml:space="preserve"> New York: springer.</w:t>
+                <w:t xml:space="preserve">[Online] </w:t>
+              </w:r>
+              <w:r>
+                <w:rPr>
+                  <w:noProof/>
+                </w:rPr>
+                <w:br/>
+                <w:t xml:space="preserve">Available at: </w:t>
+              </w:r>
+              <w:r>
+                <w:rPr>
+                  <w:noProof/>
+                  <w:u w:val="single"/>
+                </w:rPr>
+                <w:t>https://www.cubix.co/blog/mobile-app-development-challenges</w:t>
+              </w:r>
+              <w:r>
+                <w:rPr>
+                  <w:noProof/>
+                </w:rPr>
+                <w:br/>
+                <w:t>[Accessed 24 June 2023].</w:t>
               </w:r>
             </w:p>
             <w:p>
               <w:pPr>
                 <w:pStyle w:val="Bibliography"/>
-                <w:ind w:left="720" w:hanging="720"/>
                 <w:rPr>
                   <w:noProof/>
                 </w:rPr>
@@ -5068,7 +5158,7 @@
                 <w:rPr>
                   <w:noProof/>
                 </w:rPr>
-                <w:t xml:space="preserve">Caulfield, J. (2022). Writing a Research Paper Conclusion | Step-by-Step Guide. </w:t>
+                <w:t xml:space="preserve">Doles, B., 2016. </w:t>
               </w:r>
               <w:r>
                 <w:rPr>
@@ -5076,19 +5166,39 @@
                   <w:iCs/>
                   <w:noProof/>
                 </w:rPr>
-                <w:t>scribbr</w:t>
+                <w:t xml:space="preserve">5 Ways to Improve Your App’s User Experience. </w:t>
               </w:r>
               <w:r>
                 <w:rPr>
                   <w:noProof/>
                 </w:rPr>
-                <w:t>, 1.</w:t>
+                <w:t xml:space="preserve">[Online] </w:t>
+              </w:r>
+              <w:r>
+                <w:rPr>
+                  <w:noProof/>
+                </w:rPr>
+                <w:br/>
+                <w:t xml:space="preserve">Available at: </w:t>
+              </w:r>
+              <w:r>
+                <w:rPr>
+                  <w:noProof/>
+                  <w:u w:val="single"/>
+                </w:rPr>
+                <w:t>https://www.tune.com/blog/5-ways-to-improve-app-user-experience/</w:t>
+              </w:r>
+              <w:r>
+                <w:rPr>
+                  <w:noProof/>
+                </w:rPr>
+                <w:br/>
+                <w:t>[Accessed 25 June 2023].</w:t>
               </w:r>
             </w:p>
             <w:p>
               <w:pPr>
                 <w:pStyle w:val="Bibliography"/>
-                <w:ind w:left="720" w:hanging="720"/>
                 <w:rPr>
                   <w:noProof/>
                 </w:rPr>
@@ -5097,7 +5207,7 @@
                 <w:rPr>
                   <w:noProof/>
                 </w:rPr>
-                <w:t xml:space="preserve">Chartier, M. (2023, 6 20). </w:t>
+                <w:t xml:space="preserve">Ellis, M., 2023. </w:t>
               </w:r>
               <w:r>
                 <w:rPr>
@@ -5105,19 +5215,39 @@
                   <w:iCs/>
                   <w:noProof/>
                 </w:rPr>
-                <w:t>8 Challenges Faced by Researchers (and Tips to Help).</w:t>
+                <w:t xml:space="preserve">How to Write a Research Paper Conclusion. </w:t>
               </w:r>
               <w:r>
                 <w:rPr>
                   <w:noProof/>
                 </w:rPr>
-                <w:t xml:space="preserve"> Retrieved from fourwaves : https://fourwaves.com/blog/research-challenges/</w:t>
+                <w:t xml:space="preserve">[Online] </w:t>
+              </w:r>
+              <w:r>
+                <w:rPr>
+                  <w:noProof/>
+                </w:rPr>
+                <w:br/>
+                <w:t xml:space="preserve">Available at: </w:t>
+              </w:r>
+              <w:r>
+                <w:rPr>
+                  <w:noProof/>
+                  <w:u w:val="single"/>
+                </w:rPr>
+                <w:t>https://www.grammarly.com/blog/research-paper-conclusion/</w:t>
+              </w:r>
+              <w:r>
+                <w:rPr>
+                  <w:noProof/>
+                </w:rPr>
+                <w:br/>
+                <w:t>[Accessed 25 June 2023].</w:t>
               </w:r>
             </w:p>
             <w:p>
               <w:pPr>
                 <w:pStyle w:val="Bibliography"/>
-                <w:ind w:left="720" w:hanging="720"/>
                 <w:rPr>
                   <w:noProof/>
                 </w:rPr>
@@ -5126,7 +5256,7 @@
                 <w:rPr>
                   <w:noProof/>
                 </w:rPr>
-                <w:t xml:space="preserve">Clifford Stein , Robert Drysdale, Kenneth Bogart. (2011). </w:t>
+                <w:t xml:space="preserve">Francesca De Canio, M. F.-B. E. M., 2022. </w:t>
               </w:r>
               <w:r>
                 <w:rPr>
@@ -5134,19 +5264,39 @@
                   <w:iCs/>
                   <w:noProof/>
                 </w:rPr>
-                <w:t>Discrete Mathematics for computer scientists .</w:t>
+                <w:t xml:space="preserve">Engaging shoppers through mobile apps: the role of gamification. </w:t>
               </w:r>
               <w:r>
                 <w:rPr>
                   <w:noProof/>
                 </w:rPr>
-                <w:t xml:space="preserve"> United states of America: Pearson Education.</w:t>
+                <w:t xml:space="preserve">[Online] </w:t>
+              </w:r>
+              <w:r>
+                <w:rPr>
+                  <w:noProof/>
+                </w:rPr>
+                <w:br/>
+                <w:t xml:space="preserve">Available at: </w:t>
+              </w:r>
+              <w:r>
+                <w:rPr>
+                  <w:noProof/>
+                  <w:u w:val="single"/>
+                </w:rPr>
+                <w:t>https://www.emerald.com/insight/content/doi/10.1108/IJRDM-09-2020-0360/full/html</w:t>
+              </w:r>
+              <w:r>
+                <w:rPr>
+                  <w:noProof/>
+                </w:rPr>
+                <w:br/>
+                <w:t>[Accessed 23 June 2023].</w:t>
               </w:r>
             </w:p>
             <w:p>
               <w:pPr>
                 <w:pStyle w:val="Bibliography"/>
-                <w:ind w:left="720" w:hanging="720"/>
                 <w:rPr>
                   <w:noProof/>
                 </w:rPr>
@@ -5155,7 +5305,7 @@
                 <w:rPr>
                   <w:noProof/>
                 </w:rPr>
-                <w:t xml:space="preserve">cubix. (2023, 4 23). </w:t>
+                <w:t xml:space="preserve">Hajjdiab, H., Anzer, A., Tabaza, H. A. &amp; Ahmed, W., 2021. </w:t>
               </w:r>
               <w:r>
                 <w:rPr>
@@ -5163,19 +5313,45 @@
                   <w:iCs/>
                   <w:noProof/>
                 </w:rPr>
-                <w:t>13 Top Mobile App Development Challenges in</w:t>
+                <w:t xml:space="preserve">A Food Wastage Reduction Mobile Application. </w:t>
               </w:r>
               <w:r>
                 <w:rPr>
                   <w:noProof/>
                 </w:rPr>
-                <w:t>. Retrieved from cubix: https://www.cubix.co/blog/mobile-app-development-challenges</w:t>
+                <w:t xml:space="preserve">[Online] </w:t>
+              </w:r>
+              <w:r>
+                <w:rPr>
+                  <w:noProof/>
+                </w:rPr>
+                <w:br/>
+              </w:r>
+              <w:r>
+                <w:rPr>
+                  <w:noProof/>
+                </w:rPr>
+                <w:lastRenderedPageBreak/>
+                <w:t xml:space="preserve">Available at: </w:t>
+              </w:r>
+              <w:r>
+                <w:rPr>
+                  <w:noProof/>
+                  <w:u w:val="single"/>
+                </w:rPr>
+                <w:t>https://ieeexplore.ieee.org/document/8488190</w:t>
+              </w:r>
+              <w:r>
+                <w:rPr>
+                  <w:noProof/>
+                </w:rPr>
+                <w:br/>
+                <w:t>[Accessed 24 June 2023].</w:t>
               </w:r>
             </w:p>
             <w:p>
               <w:pPr>
                 <w:pStyle w:val="Bibliography"/>
-                <w:ind w:left="720" w:hanging="720"/>
                 <w:rPr>
                   <w:noProof/>
                 </w:rPr>
@@ -5184,7 +5360,7 @@
                 <w:rPr>
                   <w:noProof/>
                 </w:rPr>
-                <w:t xml:space="preserve">Doles, B. (2016, 6 2). </w:t>
+                <w:t xml:space="preserve">Kor, Y. Y., Prabhu, J. &amp; Esposito, M., 2017. </w:t>
               </w:r>
               <w:r>
                 <w:rPr>
@@ -5192,19 +5368,39 @@
                   <w:iCs/>
                   <w:noProof/>
                 </w:rPr>
-                <w:t>5 Ways to Improve Your App’s User Experience</w:t>
+                <w:t xml:space="preserve">How Large Food Retailers Can Help Solve the Food Waste Crisis. </w:t>
               </w:r>
               <w:r>
                 <w:rPr>
                   <w:noProof/>
                 </w:rPr>
-                <w:t>. Retrieved from tune: https://www.tune.com/blog/5-ways-to-improve-app-user-experience/</w:t>
+                <w:t xml:space="preserve">[Online] </w:t>
+              </w:r>
+              <w:r>
+                <w:rPr>
+                  <w:noProof/>
+                </w:rPr>
+                <w:br/>
+                <w:t xml:space="preserve">Available at: </w:t>
+              </w:r>
+              <w:r>
+                <w:rPr>
+                  <w:noProof/>
+                  <w:u w:val="single"/>
+                </w:rPr>
+                <w:t>https://hbr.org/2017/12/how-large-food-retailers-can-help-solve-the-food-waste-crisis</w:t>
+              </w:r>
+              <w:r>
+                <w:rPr>
+                  <w:noProof/>
+                </w:rPr>
+                <w:br/>
+                <w:t>[Accessed 24 June 2023].</w:t>
               </w:r>
             </w:p>
             <w:p>
               <w:pPr>
                 <w:pStyle w:val="Bibliography"/>
-                <w:ind w:left="720" w:hanging="720"/>
                 <w:rPr>
                   <w:noProof/>
                 </w:rPr>
@@ -5213,7 +5409,7 @@
                 <w:rPr>
                   <w:noProof/>
                 </w:rPr>
-                <w:t xml:space="preserve">Ellis, M. (2023, 4 10). </w:t>
+                <w:t xml:space="preserve">Lewis, J., 2022. </w:t>
               </w:r>
               <w:r>
                 <w:rPr>
@@ -5221,19 +5417,39 @@
                   <w:iCs/>
                   <w:noProof/>
                 </w:rPr>
-                <w:t>How to Write a Research Paper Conclusion</w:t>
+                <w:t xml:space="preserve">How Does Food Waste Affect the Environment?. </w:t>
               </w:r>
               <w:r>
                 <w:rPr>
                   <w:noProof/>
                 </w:rPr>
-                <w:t>. Retrieved from grmmrly: https://www.grammarly.com/blog/research-paper-conclusion/</w:t>
+                <w:t xml:space="preserve">[Online] </w:t>
+              </w:r>
+              <w:r>
+                <w:rPr>
+                  <w:noProof/>
+                </w:rPr>
+                <w:br/>
+                <w:t xml:space="preserve">Available at: </w:t>
+              </w:r>
+              <w:r>
+                <w:rPr>
+                  <w:noProof/>
+                  <w:u w:val="single"/>
+                </w:rPr>
+                <w:t>https://earth.org/how-does-food-waste-affect-the-environment/</w:t>
+              </w:r>
+              <w:r>
+                <w:rPr>
+                  <w:noProof/>
+                </w:rPr>
+                <w:br/>
+                <w:t>[Accessed 24 June 2023].</w:t>
               </w:r>
             </w:p>
             <w:p>
               <w:pPr>
                 <w:pStyle w:val="Bibliography"/>
-                <w:ind w:left="720" w:hanging="720"/>
                 <w:rPr>
                   <w:noProof/>
                 </w:rPr>
@@ -5242,7 +5458,7 @@
                 <w:rPr>
                   <w:noProof/>
                 </w:rPr>
-                <w:t xml:space="preserve">Francesca De Canio, M. F.-B. (2022). Engaging shoppers through mobile apps: the role of gamification. </w:t>
+                <w:t xml:space="preserve">March, L., 2023. </w:t>
               </w:r>
               <w:r>
                 <w:rPr>
@@ -5250,19 +5466,39 @@
                   <w:iCs/>
                   <w:noProof/>
                 </w:rPr>
-                <w:t>emeraldinsight</w:t>
+                <w:t xml:space="preserve">11 Benefits of Market Research + Free Templates. </w:t>
               </w:r>
               <w:r>
                 <w:rPr>
                   <w:noProof/>
                 </w:rPr>
-                <w:t>, 1-2.</w:t>
+                <w:t xml:space="preserve">[Online] </w:t>
+              </w:r>
+              <w:r>
+                <w:rPr>
+                  <w:noProof/>
+                </w:rPr>
+                <w:br/>
+                <w:t xml:space="preserve">Available at: </w:t>
+              </w:r>
+              <w:r>
+                <w:rPr>
+                  <w:noProof/>
+                  <w:u w:val="single"/>
+                </w:rPr>
+                <w:t>https://www.similarweb.com/blog/research/market-research/benefits-of-market-research/</w:t>
+              </w:r>
+              <w:r>
+                <w:rPr>
+                  <w:noProof/>
+                </w:rPr>
+                <w:br/>
+                <w:t>[Accessed 25 June 2023].</w:t>
               </w:r>
             </w:p>
             <w:p>
               <w:pPr>
                 <w:pStyle w:val="Bibliography"/>
-                <w:ind w:left="720" w:hanging="720"/>
                 <w:rPr>
                   <w:noProof/>
                 </w:rPr>
@@ -5271,7 +5507,7 @@
                 <w:rPr>
                   <w:noProof/>
                 </w:rPr>
-                <w:t xml:space="preserve">Gaddis, T. (2013). </w:t>
+                <w:t xml:space="preserve">marjot, c., 2021. </w:t>
               </w:r>
               <w:r>
                 <w:rPr>
@@ -5279,19 +5515,39 @@
                   <w:iCs/>
                   <w:noProof/>
                 </w:rPr>
-                <w:t>Starting out with Programming Logic &amp; Design.</w:t>
+                <w:t xml:space="preserve">10 Steps for Beta App testing of your Mobile App Testing process. </w:t>
               </w:r>
               <w:r>
                 <w:rPr>
                   <w:noProof/>
                 </w:rPr>
-                <w:t xml:space="preserve"> United states: Pearson Education.</w:t>
+                <w:t xml:space="preserve">[Online] </w:t>
+              </w:r>
+              <w:r>
+                <w:rPr>
+                  <w:noProof/>
+                </w:rPr>
+                <w:br/>
+                <w:t xml:space="preserve">Available at: </w:t>
+              </w:r>
+              <w:r>
+                <w:rPr>
+                  <w:noProof/>
+                  <w:u w:val="single"/>
+                </w:rPr>
+                <w:t>https://blog.mobcoder.com/mobile-app-development-process/</w:t>
+              </w:r>
+              <w:r>
+                <w:rPr>
+                  <w:noProof/>
+                </w:rPr>
+                <w:br/>
+                <w:t>[Accessed 24 June 2023].</w:t>
               </w:r>
             </w:p>
             <w:p>
               <w:pPr>
                 <w:pStyle w:val="Bibliography"/>
-                <w:ind w:left="720" w:hanging="720"/>
                 <w:rPr>
                   <w:noProof/>
                 </w:rPr>
@@ -5300,7 +5556,7 @@
                 <w:rPr>
                   <w:noProof/>
                 </w:rPr>
-                <w:t xml:space="preserve">Hagarty, R. (2002). </w:t>
+                <w:t xml:space="preserve">Murer, M., 2022. </w:t>
               </w:r>
               <w:r>
                 <w:rPr>
@@ -5308,19 +5564,39 @@
                   <w:iCs/>
                   <w:noProof/>
                 </w:rPr>
-                <w:t>Discrete Mathematics for computing.</w:t>
+                <w:t xml:space="preserve">Understanding the Influence and Impact of Stakeholder Engagement in Patient-centered Outcomes Research: a Qualitative Study. </w:t>
               </w:r>
               <w:r>
                 <w:rPr>
                   <w:noProof/>
                 </w:rPr>
-                <w:t xml:space="preserve"> Malaysia: Pearson Education limited.</w:t>
+                <w:t xml:space="preserve">[Online] </w:t>
+              </w:r>
+              <w:r>
+                <w:rPr>
+                  <w:noProof/>
+                </w:rPr>
+                <w:br/>
+                <w:t xml:space="preserve">Available at: </w:t>
+              </w:r>
+              <w:r>
+                <w:rPr>
+                  <w:noProof/>
+                  <w:u w:val="single"/>
+                </w:rPr>
+                <w:t>https://pubmed.ncbi.nlm.nih.gov/35349017/</w:t>
+              </w:r>
+              <w:r>
+                <w:rPr>
+                  <w:noProof/>
+                </w:rPr>
+                <w:br/>
+                <w:t>[Accessed 25 June 2023].</w:t>
               </w:r>
             </w:p>
             <w:p>
               <w:pPr>
                 <w:pStyle w:val="Bibliography"/>
-                <w:ind w:left="720" w:hanging="720"/>
                 <w:rPr>
                   <w:noProof/>
                 </w:rPr>
@@ -5329,7 +5605,7 @@
                 <w:rPr>
                   <w:noProof/>
                 </w:rPr>
-                <w:t xml:space="preserve">Hajjdiab, H., Anzer, A., Tabaza, H. A., &amp; Ahmed, W. (2021). A Food Wastage Reduction Mobile Application. </w:t>
+                <w:t xml:space="preserve">Reference*, 2020. </w:t>
               </w:r>
               <w:r>
                 <w:rPr>
@@ -5337,19 +5613,39 @@
                   <w:iCs/>
                   <w:noProof/>
                 </w:rPr>
-                <w:t>ieee xplore</w:t>
+                <w:t xml:space="preserve">What Are the Benefits of Conducting Research?. </w:t>
               </w:r>
               <w:r>
                 <w:rPr>
                   <w:noProof/>
                 </w:rPr>
-                <w:t>, 3.</w:t>
+                <w:t xml:space="preserve">[Online] </w:t>
+              </w:r>
+              <w:r>
+                <w:rPr>
+                  <w:noProof/>
+                </w:rPr>
+                <w:br/>
+                <w:t xml:space="preserve">Available at: </w:t>
+              </w:r>
+              <w:r>
+                <w:rPr>
+                  <w:noProof/>
+                  <w:u w:val="single"/>
+                </w:rPr>
+                <w:t>https://www.reference.com/world-view/benefits-conducting-research-97226c9e6ac26d13</w:t>
+              </w:r>
+              <w:r>
+                <w:rPr>
+                  <w:noProof/>
+                </w:rPr>
+                <w:br/>
+                <w:t>[Accessed 24 June 2023].</w:t>
               </w:r>
             </w:p>
             <w:p>
               <w:pPr>
                 <w:pStyle w:val="Bibliography"/>
-                <w:ind w:left="720" w:hanging="720"/>
                 <w:rPr>
                   <w:noProof/>
                 </w:rPr>
@@ -5358,7 +5654,7 @@
                 <w:rPr>
                   <w:noProof/>
                 </w:rPr>
-                <w:t xml:space="preserve">Kolman, B. (1997). </w:t>
+                <w:t xml:space="preserve">WWF, 2017. </w:t>
               </w:r>
               <w:r>
                 <w:rPr>
@@ -5366,188 +5662,34 @@
                   <w:iCs/>
                   <w:noProof/>
                 </w:rPr>
-                <w:t>Introductou Linear Algebra with applications.</w:t>
+                <w:t xml:space="preserve">The truth about our food waste problem. </w:t>
               </w:r>
               <w:r>
                 <w:rPr>
                   <w:noProof/>
                 </w:rPr>
-                <w:t xml:space="preserve"> New Yersey: Prentice -Hall, Inc.</w:t>
-              </w:r>
-            </w:p>
-            <w:p>
-              <w:pPr>
-                <w:pStyle w:val="Bibliography"/>
-                <w:ind w:left="720" w:hanging="720"/>
-                <w:rPr>
-                  <w:noProof/>
-                </w:rPr>
-              </w:pPr>
-              <w:r>
-                <w:rPr>
-                  <w:noProof/>
-                </w:rPr>
-                <w:t xml:space="preserve">Lewis, J. (2022). How Does Food Waste Affect the Environment? </w:t>
-              </w:r>
-              <w:r>
-                <w:rPr>
-                  <w:i/>
-                  <w:iCs/>
-                  <w:noProof/>
-                </w:rPr>
-                <w:t>earth.org</w:t>
+                <w:t xml:space="preserve">[Online] </w:t>
               </w:r>
               <w:r>
                 <w:rPr>
                   <w:noProof/>
                 </w:rPr>
-                <w:t>, 1-2.</w:t>
+                <w:br/>
+                <w:t xml:space="preserve">Available at: </w:t>
               </w:r>
-            </w:p>
-            <w:p>
-              <w:pPr>
-                <w:pStyle w:val="Bibliography"/>
-                <w:ind w:left="720" w:hanging="720"/>
-                <w:rPr>
-                  <w:noProof/>
-                </w:rPr>
-              </w:pPr>
               <w:r>
                 <w:rPr>
                   <w:noProof/>
+                  <w:u w:val="single"/>
                 </w:rPr>
-                <w:t xml:space="preserve">marjot, c. (2021, 12 6). </w:t>
-              </w:r>
-              <w:r>
-                <w:rPr>
-                  <w:i/>
-                  <w:iCs/>
-                  <w:noProof/>
-                </w:rPr>
-                <w:t>10 Steps for Beta App testing of your Mobile App Testing process</w:t>
+                <w:t>https://www.wwf.org.za/?21962/The-truth-about-our-food-waste-problem</w:t>
               </w:r>
               <w:r>
                 <w:rPr>
                   <w:noProof/>
                 </w:rPr>
-                <w:t>. Retrieved from mobcoder: https://blog.mobcoder.com/mobile-app-development-process/</w:t>
-              </w:r>
-            </w:p>
-            <w:p>
-              <w:pPr>
-                <w:pStyle w:val="Bibliography"/>
-                <w:ind w:left="720" w:hanging="720"/>
-                <w:rPr>
-                  <w:noProof/>
-                </w:rPr>
-              </w:pPr>
-              <w:r>
-                <w:rPr>
-                  <w:noProof/>
-                </w:rPr>
-                <w:t xml:space="preserve">Murer, M. (2022). Understanding the Influence and Impact of Stakeholder Engagement in Patient-centered Outcomes Research: a Qualitative Study. </w:t>
-              </w:r>
-              <w:r>
-                <w:rPr>
-                  <w:i/>
-                  <w:iCs/>
-                  <w:noProof/>
-                </w:rPr>
-                <w:t>springerLink</w:t>
-              </w:r>
-              <w:r>
-                <w:rPr>
-                  <w:noProof/>
-                </w:rPr>
-                <w:t>, 1-2.</w:t>
-              </w:r>
-            </w:p>
-            <w:p>
-              <w:pPr>
-                <w:pStyle w:val="Bibliography"/>
-                <w:ind w:left="720" w:hanging="720"/>
-                <w:rPr>
-                  <w:noProof/>
-                </w:rPr>
-              </w:pPr>
-              <w:r>
-                <w:rPr>
-                  <w:noProof/>
-                </w:rPr>
-                <w:lastRenderedPageBreak/>
-                <w:t xml:space="preserve">RichardJohnsonbaugh. (2009). </w:t>
-              </w:r>
-              <w:r>
-                <w:rPr>
-                  <w:i/>
-                  <w:iCs/>
-                  <w:noProof/>
-                </w:rPr>
-                <w:t>Discrete Mathematics.</w:t>
-              </w:r>
-              <w:r>
-                <w:rPr>
-                  <w:noProof/>
-                </w:rPr>
-                <w:t xml:space="preserve"> United states of America: Pearson Education.</w:t>
-              </w:r>
-            </w:p>
-            <w:p>
-              <w:pPr>
-                <w:pStyle w:val="Bibliography"/>
-                <w:ind w:left="720" w:hanging="720"/>
-                <w:rPr>
-                  <w:noProof/>
-                </w:rPr>
-              </w:pPr>
-              <w:r>
-                <w:rPr>
-                  <w:noProof/>
-                </w:rPr>
-                <w:t xml:space="preserve">writer, s. (2020, 4 3). </w:t>
-              </w:r>
-              <w:r>
-                <w:rPr>
-                  <w:i/>
-                  <w:iCs/>
-                  <w:noProof/>
-                </w:rPr>
-                <w:t>What Are the Benefits of Conducting Research?</w:t>
-              </w:r>
-              <w:r>
-                <w:rPr>
-                  <w:noProof/>
-                </w:rPr>
-                <w:t xml:space="preserve"> Retrieved from reference: https://www.reference.com/world-view/benefits-conducting-research-97226c9e6ac26d13</w:t>
-              </w:r>
-            </w:p>
-            <w:p>
-              <w:pPr>
-                <w:pStyle w:val="Bibliography"/>
-                <w:ind w:left="720" w:hanging="720"/>
-                <w:rPr>
-                  <w:noProof/>
-                </w:rPr>
-              </w:pPr>
-              <w:r>
-                <w:rPr>
-                  <w:noProof/>
-                </w:rPr>
-                <w:t xml:space="preserve">Y.Kor, Y. (2022, 6 20). </w:t>
-              </w:r>
-              <w:r>
-                <w:rPr>
-                  <w:i/>
-                  <w:iCs/>
-                  <w:noProof/>
-                </w:rPr>
-                <w:t>How Large Food Retailers Can Help Solve the Food Waste Crisis</w:t>
-              </w:r>
-              <w:r>
-                <w:rPr>
-                  <w:noProof/>
-                </w:rPr>
-                <w:t>. Retrieved from Harvard Business Review: https://hbr.org/2017/12/how-large-food-retailers-can-help-solve-the-food-waste-crisis</w:t>
+                <w:br/>
+                <w:t>[Accessed 25 June 2023].</w:t>
               </w:r>
             </w:p>
             <w:p>
@@ -5650,6 +5792,7 @@
           <w:listItem w:displayText="Summative Assignment" w:value="Summative Assignment"/>
         </w:comboBox>
       </w:sdtPr>
+      <w:sdtEndPr/>
       <w:sdtContent>
         <w:r>
           <w:rPr>
@@ -5884,6 +6027,7 @@
           <w:listItem w:displayText="Summative Assignment" w:value="Summative Assignment"/>
         </w:comboBox>
       </w:sdtPr>
+      <w:sdtEndPr/>
       <w:sdtContent>
         <w:r>
           <w:rPr>
@@ -13745,21 +13889,6 @@
 </file>
 
 <file path=customXml/item1.xml><?xml version="1.0" encoding="utf-8"?>
-<?mso-contentType ?>
-<FormTemplates xmlns="http://schemas.microsoft.com/sharepoint/v3/contenttype/forms">
-  <Display>DocumentLibraryForm</Display>
-  <Edit>DocumentLibraryForm</Edit>
-  <New>DocumentLibraryForm</New>
-</FormTemplates>
-</file>
-
-<file path=customXml/item2.xml><?xml version="1.0" encoding="utf-8"?>
-<p:properties xmlns:p="http://schemas.microsoft.com/office/2006/metadata/properties" xmlns:xsi="http://www.w3.org/2001/XMLSchema-instance" xmlns:pc="http://schemas.microsoft.com/office/infopath/2007/PartnerControls">
-  <documentManagement/>
-</p:properties>
-</file>
-
-<file path=customXml/item3.xml><?xml version="1.0" encoding="utf-8"?>
 <ct:contentTypeSchema xmlns:ct="http://schemas.microsoft.com/office/2006/metadata/contentType" xmlns:ma="http://schemas.microsoft.com/office/2006/metadata/properties/metaAttributes" ct:_="" ma:_="" ma:contentTypeName="Document" ma:contentTypeID="0x0101002BEC824BD9856A47BA5CD5AD358CDDB4" ma:contentTypeVersion="10" ma:contentTypeDescription="Create a new document." ma:contentTypeScope="" ma:versionID="bc6e214b87e5e29195b7e0399ac5c7cf">
   <xsd:schema xmlns:xsd="http://www.w3.org/2001/XMLSchema" xmlns:xs="http://www.w3.org/2001/XMLSchema" xmlns:p="http://schemas.microsoft.com/office/2006/metadata/properties" xmlns:ns2="d6561ba7-c07c-4611-8d2b-ad48fab6f3a1" xmlns:ns3="27e42eaf-0bc0-4a2f-9743-0dbfd80d6f17" targetNamespace="http://schemas.microsoft.com/office/2006/metadata/properties" ma:root="true" ma:fieldsID="0c66d73822b4c3ab894d8b4ed53ed836" ns2:_="" ns3:_="">
     <xsd:import namespace="d6561ba7-c07c-4611-8d2b-ad48fab6f3a1"/>
@@ -13964,152 +14093,34 @@
 </ct:contentTypeSchema>
 </file>
 
+<file path=customXml/item2.xml><?xml version="1.0" encoding="utf-8"?>
+<p:properties xmlns:p="http://schemas.microsoft.com/office/2006/metadata/properties" xmlns:xsi="http://www.w3.org/2001/XMLSchema-instance" xmlns:pc="http://schemas.microsoft.com/office/infopath/2007/PartnerControls">
+  <documentManagement/>
+</p:properties>
+</file>
+
+<file path=customXml/item3.xml><?xml version="1.0" encoding="utf-8"?>
+<?mso-contentType ?>
+<FormTemplates xmlns="http://schemas.microsoft.com/sharepoint/v3/contenttype/forms">
+  <Display>DocumentLibraryForm</Display>
+  <Edit>DocumentLibraryForm</Edit>
+  <New>DocumentLibraryForm</New>
+</FormTemplates>
+</file>
+
 <file path=customXml/item4.xml><?xml version="1.0" encoding="utf-8"?>
-<b:Sources xmlns:b="http://schemas.openxmlformats.org/officeDocument/2006/bibliography" xmlns="http://schemas.openxmlformats.org/officeDocument/2006/bibliography" SelectedStyle="\APA.XSL" StyleName="APA">
-  <b:Source>
-    <b:Tag>Ton13</b:Tag>
-    <b:SourceType>Book</b:SourceType>
-    <b:Guid>{7833EB6E-A50D-4505-9DB1-959BADB71DEE}</b:Guid>
-    <b:Author>
-      <b:Author>
-        <b:NameList>
-          <b:Person>
-            <b:Last>Gaddis</b:Last>
-            <b:First>Tony</b:First>
-          </b:Person>
-        </b:NameList>
-      </b:Author>
-    </b:Author>
-    <b:Title>Starting out with Programming Logic &amp; Design</b:Title>
-    <b:Year>2013</b:Year>
-    <b:City>United states</b:City>
-    <b:Publisher>Pearson Education</b:Publisher>
-    <b:RefOrder>18</b:RefOrder>
-  </b:Source>
-  <b:Source>
-    <b:Tag>Ric09</b:Tag>
-    <b:SourceType>Book</b:SourceType>
-    <b:Guid>{DBC38C15-C9C6-45A2-9CC3-C5ADA17B01F7}</b:Guid>
-    <b:Author>
-      <b:Author>
-        <b:NameList>
-          <b:Person>
-            <b:Last>RichardJohnsonbaugh</b:Last>
-          </b:Person>
-        </b:NameList>
-      </b:Author>
-    </b:Author>
-    <b:Title>Discrete Mathematics</b:Title>
-    <b:Year>2009</b:Year>
-    <b:City>United states of America</b:City>
-    <b:Publisher>Pearson Education</b:Publisher>
-    <b:RefOrder>19</b:RefOrder>
-  </b:Source>
-  <b:Source>
-    <b:Tag>Ber97</b:Tag>
-    <b:SourceType>Book</b:SourceType>
-    <b:Guid>{B86F69B8-66B2-4753-8671-561AF44BE005}</b:Guid>
-    <b:Author>
-      <b:Author>
-        <b:NameList>
-          <b:Person>
-            <b:Last>Kolman</b:Last>
-            <b:First>Bernard</b:First>
-          </b:Person>
-        </b:NameList>
-      </b:Author>
-    </b:Author>
-    <b:Title>Introductou Linear Algebra with applications</b:Title>
-    <b:Year>1997</b:Year>
-    <b:City>New Yersey</b:City>
-    <b:Publisher>Prentice -Hall,  Inc</b:Publisher>
-    <b:RefOrder>20</b:RefOrder>
-  </b:Source>
-  <b:Source>
-    <b:Tag>Rod02</b:Tag>
-    <b:SourceType>Book</b:SourceType>
-    <b:Guid>{01559921-AFE9-41F1-9CE6-8124D3B7C100}</b:Guid>
-    <b:Author>
-      <b:Author>
-        <b:NameList>
-          <b:Person>
-            <b:Last>Hagarty</b:Last>
-            <b:First>Rod</b:First>
-          </b:Person>
-        </b:NameList>
-      </b:Author>
-    </b:Author>
-    <b:Title>Discrete Mathematics for computing</b:Title>
-    <b:Year>2002</b:Year>
-    <b:City>Malaysia</b:City>
-    <b:Publisher>Pearson Education limited</b:Publisher>
-    <b:RefOrder>21</b:RefOrder>
-  </b:Source>
-  <b:Source>
-    <b:Tag>Cli11</b:Tag>
-    <b:SourceType>Book</b:SourceType>
-    <b:Guid>{EA3F8180-715B-40E1-BBA6-906E665FA963}</b:Guid>
-    <b:Author>
-      <b:Author>
-        <b:Corporate>Clifford Stein , Robert Drysdale, Kenneth Bogart</b:Corporate>
-      </b:Author>
-    </b:Author>
-    <b:Title>Discrete Mathematics for computer scientists </b:Title>
-    <b:Year>2011</b:Year>
-    <b:City>United states of America</b:City>
-    <b:Publisher>Pearson Education</b:Publisher>
-    <b:RefOrder>22</b:RefOrder>
-  </b:Source>
-  <b:Source>
-    <b:Tag>Jan22</b:Tag>
-    <b:SourceType>JournalArticle</b:SourceType>
-    <b:Guid>{0CE8A7D9-8E4C-4DE8-A280-59C46240C1FF}</b:Guid>
-    <b:Author>
-      <b:Author>
-        <b:NameList>
-          <b:Person>
-            <b:Last>Lewis</b:Last>
-            <b:First>Jangira</b:First>
-          </b:Person>
-        </b:NameList>
-      </b:Author>
-    </b:Author>
-    <b:Title>How Does Food Waste Affect the Environment?</b:Title>
-    <b:JournalName>earth.org</b:JournalName>
-    <b:Year>2022</b:Year>
-    <b:Pages>1-2</b:Pages>
-    <b:RefOrder>3</b:RefOrder>
-  </b:Source>
-  <b:Source>
-    <b:Tag>Ave22</b:Tag>
-    <b:SourceType>JournalArticle</b:SourceType>
-    <b:Guid>{B0E37980-7382-4297-AD72-80A95193A850}</b:Guid>
-    <b:Author>
-      <b:Author>
-        <b:NameList>
-          <b:Person>
-            <b:Last>Averda</b:Last>
-          </b:Person>
-        </b:NameList>
-      </b:Author>
-    </b:Author>
-    <b:Title>South Africa wastes 10-million tonnes of food every year</b:Title>
-    <b:JournalName>Averda</b:JournalName>
-    <b:Year>2022</b:Year>
-    <b:Pages>1</b:Pages>
-    <b:RefOrder>2</b:RefOrder>
-  </b:Source>
+<b:Sources xmlns:b="http://schemas.openxmlformats.org/officeDocument/2006/bibliography" xmlns="http://schemas.openxmlformats.org/officeDocument/2006/bibliography" SelectedStyle="\HarvardAnglia2008OfficeOnline.xsl" StyleName="Harvard - Anglia" Version="2008">
   <b:Source>
     <b:Tag>Ano17</b:Tag>
     <b:SourceType>InternetSite</b:SourceType>
-    <b:Guid>{7FCF1ADA-C504-4527-81DF-FF766C7EE5ED}</b:Guid>
+    <b:Guid>{02B8618F-38D5-4F21-A44D-02E7BE27ED0B}</b:Guid>
     <b:Title>The truth about our food waste problem</b:Title>
     <b:Year>2017</b:Year>
     <b:Author>
       <b:Author>
         <b:NameList>
           <b:Person>
-            <b:Last>Anon</b:Last>
+            <b:Last>WWF</b:Last>
           </b:Person>
         </b:NameList>
       </b:Author>
@@ -14118,12 +14129,15 @@
     <b:Month>8</b:Month>
     <b:Day>2</b:Day>
     <b:URL>https://www.wwf.org.za/?21962/The-truth-about-our-food-waste-problem</b:URL>
+    <b:YearAccessed>2023</b:YearAccessed>
+    <b:MonthAccessed>June</b:MonthAccessed>
+    <b:DayAccessed>25</b:DayAccessed>
     <b:RefOrder>1</b:RefOrder>
   </b:Source>
   <b:Source>
     <b:Tag>Fra09</b:Tag>
-    <b:SourceType>JournalArticle</b:SourceType>
-    <b:Guid>{B6A10D66-FC6A-49A2-B045-3D1B9749B316}</b:Guid>
+    <b:SourceType>InternetSite</b:SourceType>
+    <b:Guid>{B49310F7-4D25-4E32-886E-94E79114C0E0}</b:Guid>
     <b:Title>The Graduate Research Experience: Successes and Failures</b:Title>
     <b:Year>2009</b:Year>
     <b:Author>
@@ -14138,14 +14152,43 @@
     </b:Author>
     <b:JournalName>ResearchGate</b:JournalName>
     <b:Pages>3</b:Pages>
-    <b:RefOrder>4</b:RefOrder>
+    <b:YearAccessed>2023</b:YearAccessed>
+    <b:MonthAccessed>June</b:MonthAccessed>
+    <b:DayAccessed>25</b:DayAccessed>
+    <b:URL>https://www.researchgate.net/publication/237353488_The_Graduate_Research_Experience_Successes_and_Failures</b:URL>
+    <b:RefOrder>3</b:RefOrder>
+  </b:Source>
+  <b:Source>
+    <b:Tag>Ang221</b:Tag>
+    <b:SourceType>InternetSite</b:SourceType>
+    <b:Guid>{387514EA-0635-47B0-960E-7DDC78CCFE34}</b:Guid>
+    <b:Author>
+      <b:Author>
+        <b:NameList>
+          <b:Person>
+            <b:Last>March</b:Last>
+            <b:First>Liz</b:First>
+          </b:Person>
+        </b:NameList>
+      </b:Author>
+    </b:Author>
+    <b:Title>11 Benefits of Market Research + Free Templates</b:Title>
+    <b:InternetSiteTitle>Research intelligence</b:InternetSiteTitle>
+    <b:Year>2023</b:Year>
+    <b:Month>9</b:Month>
+    <b:Day>29</b:Day>
+    <b:URL>https://www.similarweb.com/blog/research/market-research/benefits-of-market-research/</b:URL>
+    <b:YearAccessed>2023</b:YearAccessed>
+    <b:MonthAccessed>June</b:MonthAccessed>
+    <b:DayAccessed>25</b:DayAccessed>
+    <b:RefOrder>11</b:RefOrder>
   </b:Source>
   <b:Source>
     <b:Tag>Joh222</b:Tag>
-    <b:SourceType>Book</b:SourceType>
-    <b:Guid>{9BE02400-68EC-416A-8103-D3029AE02777}</b:Guid>
-    <b:Title>Case studies of research succeess and failure</b:Title>
-    <b:Year>2022</b:Year>
+    <b:SourceType>InternetSite</b:SourceType>
+    <b:Guid>{45A17751-2FB1-4EE4-916E-5FDDA1AD9A2A}</b:Guid>
+    <b:Title>Clinical Research: Case Studies of Successes and Failures</b:Title>
+    <b:Year>2015</b:Year>
     <b:Author>
       <b:Author>
         <b:NameList>
@@ -14159,55 +14202,40 @@
     </b:Author>
     <b:City>New York</b:City>
     <b:Publisher>springer</b:Publisher>
-    <b:RefOrder>5</b:RefOrder>
+    <b:YearAccessed>2023</b:YearAccessed>
+    <b:MonthAccessed>June</b:MonthAccessed>
+    <b:DayAccessed>24</b:DayAccessed>
+    <b:URL>https://www.researchgate.net/publication/283801178_Clinical_research_Case_studies_of_successes_and_failures</b:URL>
+    <b:RefOrder>4</b:RefOrder>
   </b:Source>
   <b:Source>
-    <b:Tag>Yas22</b:Tag>
+    <b:Tag>Jac22</b:Tag>
     <b:SourceType>InternetSite</b:SourceType>
-    <b:Guid>{3251A2B5-008F-4DF4-86D9-B027E80B2500}</b:Guid>
-    <b:Title>How Large Food Retailers Can Help Solve the Food Waste Crisis</b:Title>
+    <b:Guid>{7519A251-B2AE-49DF-8442-669CFA6216CD}</b:Guid>
+    <b:Title>Writing a Research Paper Conclusion | Step-by-Step Guide</b:Title>
     <b:Year>2022</b:Year>
     <b:Author>
       <b:Author>
         <b:NameList>
           <b:Person>
-            <b:Last>Y.Kor</b:Last>
-            <b:First>Yasemin</b:First>
+            <b:Last>Caulfield</b:Last>
+            <b:First>Jack</b:First>
           </b:Person>
         </b:NameList>
       </b:Author>
     </b:Author>
-    <b:InternetSiteTitle>Harvard Business Review</b:InternetSiteTitle>
-    <b:Month>6</b:Month>
-    <b:Day>20</b:Day>
-    <b:URL>https://hbr.org/2017/12/how-large-food-retailers-can-help-solve-the-food-waste-crisis</b:URL>
-    <b:RefOrder>7</b:RefOrder>
-  </b:Source>
-  <b:Source>
-    <b:Tag>Fra22</b:Tag>
-    <b:SourceType>JournalArticle</b:SourceType>
-    <b:Guid>{88E90850-3A75-4DE8-9C8C-8FB4C2DAC313}</b:Guid>
-    <b:Title>Engaging shoppers through mobile apps: the role of gamification</b:Title>
-    <b:Year>2022</b:Year>
-    <b:Author>
-      <b:Author>
-        <b:NameList>
-          <b:Person>
-            <b:Last>Francesca De Canio</b:Last>
-            <b:First>Maria</b:First>
-            <b:Middle>Fuentes-Blasco, Elisa Martinelli</b:Middle>
-          </b:Person>
-        </b:NameList>
-      </b:Author>
-    </b:Author>
-    <b:JournalName>emeraldinsight</b:JournalName>
-    <b:Pages>1-2</b:Pages>
-    <b:RefOrder>6</b:RefOrder>
+    <b:JournalName>scribbr</b:JournalName>
+    <b:Pages>1</b:Pages>
+    <b:YearAccessed>2023</b:YearAccessed>
+    <b:MonthAccessed>June</b:MonthAccessed>
+    <b:DayAccessed>25</b:DayAccessed>
+    <b:URL>https://www.scribbr.com/research-paper/research-paper-conclusion/</b:URL>
+    <b:RefOrder>12</b:RefOrder>
   </b:Source>
   <b:Source>
     <b:Tag>Mtt23</b:Tag>
-    <b:SourceType>DocumentFromInternetSite</b:SourceType>
-    <b:Guid>{3C032049-5143-4F69-B7B6-F3C85921C12E}</b:Guid>
+    <b:SourceType>InternetSite</b:SourceType>
+    <b:Guid>{02C819B9-77A1-4BA6-8015-1ECAB34ED161}</b:Guid>
     <b:Title>8 Challenges Faced by Researchers (and Tips to Help)</b:Title>
     <b:Year>2023</b:Year>
     <b:Author>
@@ -14224,34 +14252,17 @@
     <b:Month>6</b:Month>
     <b:Day>20</b:Day>
     <b:URL>https://fourwaves.com/blog/research-challenges/</b:URL>
-    <b:RefOrder>8</b:RefOrder>
-  </b:Source>
-  <b:Source>
-    <b:Tag>Mau22</b:Tag>
-    <b:SourceType>JournalArticle</b:SourceType>
-    <b:Guid>{51E50F12-8393-47D6-A4AD-44C607D90690}</b:Guid>
-    <b:Title>Understanding the Influence and Impact of Stakeholder Engagement in Patient-centered Outcomes Research: a Qualitative Study</b:Title>
-    <b:Year>2022</b:Year>
-    <b:Author>
-      <b:Author>
-        <b:NameList>
-          <b:Person>
-            <b:Last>Murer</b:Last>
-            <b:First>Maureen</b:First>
-          </b:Person>
-        </b:NameList>
-      </b:Author>
-    </b:Author>
-    <b:JournalName>springerLink</b:JournalName>
-    <b:Pages>1-2</b:Pages>
-    <b:RefOrder>9</b:RefOrder>
+    <b:YearAccessed>2023</b:YearAccessed>
+    <b:MonthAccessed>June</b:MonthAccessed>
+    <b:DayAccessed>25</b:DayAccessed>
+    <b:RefOrder>7</b:RefOrder>
   </b:Source>
   <b:Source>
     <b:Tag>cub23</b:Tag>
     <b:SourceType>InternetSite</b:SourceType>
-    <b:Guid>{287DFD44-1275-40EE-A871-582E06BBD012}</b:Guid>
-    <b:Title>13 Top Mobile App Development Challenges in</b:Title>
-    <b:Year>2023</b:Year>
+    <b:Guid>{9FD5BD42-3FF0-4751-9C49-71390B82F289}</b:Guid>
+    <b:Title>13 Top Mobile App Development Challenges in 2022</b:Title>
+    <b:Year>2022</b:Year>
     <b:Author>
       <b:Author>
         <b:NameList>
@@ -14265,76 +14276,40 @@
     <b:Month>4</b:Month>
     <b:Day>23</b:Day>
     <b:URL>https://www.cubix.co/blog/mobile-app-development-challenges</b:URL>
-    <b:RefOrder>10</b:RefOrder>
+    <b:YearAccessed>2023</b:YearAccessed>
+    <b:MonthAccessed>June</b:MonthAccessed>
+    <b:DayAccessed>24</b:DayAccessed>
+    <b:RefOrder>9</b:RefOrder>
   </b:Source>
   <b:Source>
-    <b:Tag>sta20</b:Tag>
+    <b:Tag>Bec16</b:Tag>
     <b:SourceType>InternetSite</b:SourceType>
-    <b:Guid>{D951A260-610A-4A5D-A14E-FB27F5D5E319}</b:Guid>
+    <b:Guid>{3BDD685E-E0D1-4BF4-BCB9-FD91A6B0EBCC}</b:Guid>
     <b:Author>
       <b:Author>
         <b:NameList>
           <b:Person>
-            <b:Last>writer</b:Last>
-            <b:First>staff</b:First>
+            <b:Last>Doles</b:Last>
+            <b:First>Becky</b:First>
           </b:Person>
         </b:NameList>
       </b:Author>
     </b:Author>
-    <b:Title>What Are the Benefits of Conducting Research?</b:Title>
-    <b:InternetSiteTitle>reference</b:InternetSiteTitle>
-    <b:Year>2020</b:Year>
-    <b:Month>4</b:Month>
-    <b:Day>3</b:Day>
-    <b:URL>https://www.reference.com/world-view/benefits-conducting-research-97226c9e6ac26d13</b:URL>
-    <b:RefOrder>11</b:RefOrder>
-  </b:Source>
-  <b:Source>
-    <b:Tag>Ang221</b:Tag>
-    <b:SourceType>InternetSite</b:SourceType>
-    <b:Guid>{71A7B271-D63D-4AD8-A63E-472E9EB7D691}</b:Guid>
-    <b:Author>
-      <b:Author>
-        <b:NameList>
-          <b:Person>
-            <b:Last>Bluie</b:Last>
-            <b:First>Angela</b:First>
-          </b:Person>
-        </b:NameList>
-      </b:Author>
-    </b:Author>
-    <b:Title>11 Benefits of Market Research + Free Templates</b:Title>
-    <b:InternetSiteTitle>Research intelligence</b:InternetSiteTitle>
-    <b:Year>2022</b:Year>
-    <b:Month>9</b:Month>
-    <b:Day>29</b:Day>
-    <b:URL>https://www.similarweb.com/blog/research/market-research/benefits-of-market-research/</b:URL>
-    <b:RefOrder>12</b:RefOrder>
-  </b:Source>
-  <b:Source>
-    <b:Tag>Jac22</b:Tag>
-    <b:SourceType>JournalArticle</b:SourceType>
-    <b:Guid>{AC0C9691-A0BC-41BD-BADF-06E272329678}</b:Guid>
-    <b:Title>Writing a Research Paper Conclusion | Step-by-Step Guide</b:Title>
-    <b:Year>2022</b:Year>
-    <b:Author>
-      <b:Author>
-        <b:NameList>
-          <b:Person>
-            <b:Last>Caulfield</b:Last>
-            <b:First>Jack</b:First>
-          </b:Person>
-        </b:NameList>
-      </b:Author>
-    </b:Author>
-    <b:JournalName>scribbr</b:JournalName>
-    <b:Pages>1</b:Pages>
-    <b:RefOrder>13</b:RefOrder>
+    <b:Title>5 Ways to Improve Your App’s User Experience</b:Title>
+    <b:InternetSiteTitle>tune</b:InternetSiteTitle>
+    <b:Year>2016</b:Year>
+    <b:Month>6</b:Month>
+    <b:Day>2</b:Day>
+    <b:URL>https://www.tune.com/blog/5-ways-to-improve-app-user-experience/</b:URL>
+    <b:YearAccessed>2023</b:YearAccessed>
+    <b:MonthAccessed>June</b:MonthAccessed>
+    <b:DayAccessed>25</b:DayAccessed>
+    <b:RefOrder>15</b:RefOrder>
   </b:Source>
   <b:Source>
     <b:Tag>Mat23</b:Tag>
     <b:SourceType>InternetSite</b:SourceType>
-    <b:Guid>{3519E3A0-3676-42CA-A6D6-48D6EF24C217}</b:Guid>
+    <b:Guid>{F9B89C02-C737-4E1B-AAFE-0882400CA44E}</b:Guid>
     <b:Title>How to Write a Research Paper Conclusion</b:Title>
     <b:Year>2023</b:Year>
     <b:InternetSiteTitle>grmmrly</b:InternetSiteTitle>
@@ -14351,56 +14326,40 @@
         </b:NameList>
       </b:Author>
     </b:Author>
-    <b:RefOrder>14</b:RefOrder>
+    <b:YearAccessed>2023</b:YearAccessed>
+    <b:MonthAccessed>June</b:MonthAccessed>
+    <b:DayAccessed>25</b:DayAccessed>
+    <b:RefOrder>13</b:RefOrder>
   </b:Source>
   <b:Source>
-    <b:Tag>chr21</b:Tag>
+    <b:Tag>Fra22</b:Tag>
     <b:SourceType>InternetSite</b:SourceType>
-    <b:Guid>{B70B0BFD-8A2F-4C86-AA3E-86CFC92DC573}</b:Guid>
+    <b:Guid>{B79C6DC2-04CB-4E11-954F-3306EDA9DDC1}</b:Guid>
+    <b:Title>Engaging shoppers through mobile apps: the role of gamification</b:Title>
+    <b:Year>2022</b:Year>
     <b:Author>
       <b:Author>
         <b:NameList>
           <b:Person>
-            <b:Last>marjot</b:Last>
-            <b:First>chrlie</b:First>
+            <b:Last>Francesca De Canio</b:Last>
+            <b:First>Maria</b:First>
+            <b:Middle>Fuentes-Blasco, Elisa Martinelli</b:Middle>
           </b:Person>
         </b:NameList>
       </b:Author>
     </b:Author>
-    <b:Title>10 Steps for Beta App testing of your Mobile App Testing process</b:Title>
-    <b:InternetSiteTitle>mobcoder</b:InternetSiteTitle>
-    <b:Year>2021</b:Year>
-    <b:Month>12</b:Month>
-    <b:Day>6</b:Day>
-    <b:URL>https://blog.mobcoder.com/mobile-app-development-process/</b:URL>
-    <b:RefOrder>15</b:RefOrder>
-  </b:Source>
-  <b:Source>
-    <b:Tag>Bec16</b:Tag>
-    <b:SourceType>InternetSite</b:SourceType>
-    <b:Guid>{DD33F1BF-97F2-424F-912A-594374C9FF96}</b:Guid>
-    <b:Author>
-      <b:Author>
-        <b:NameList>
-          <b:Person>
-            <b:Last>Doles</b:Last>
-            <b:First>Becky</b:First>
-          </b:Person>
-        </b:NameList>
-      </b:Author>
-    </b:Author>
-    <b:Title>5 Ways to Improve Your App’s User Experience</b:Title>
-    <b:InternetSiteTitle>tune</b:InternetSiteTitle>
-    <b:Year>2016</b:Year>
-    <b:Month>6</b:Month>
-    <b:Day>2</b:Day>
-    <b:URL>https://www.tune.com/blog/5-ways-to-improve-app-user-experience/</b:URL>
-    <b:RefOrder>16</b:RefOrder>
+    <b:JournalName>emeraldinsight</b:JournalName>
+    <b:Pages>1-2</b:Pages>
+    <b:YearAccessed>2023</b:YearAccessed>
+    <b:MonthAccessed>June</b:MonthAccessed>
+    <b:DayAccessed>23</b:DayAccessed>
+    <b:URL>https://www.emerald.com/insight/content/doi/10.1108/IJRDM-09-2020-0360/full/html</b:URL>
+    <b:RefOrder>5</b:RefOrder>
   </b:Source>
   <b:Source>
     <b:Tag>Has21</b:Tag>
-    <b:SourceType>JournalArticle</b:SourceType>
-    <b:Guid>{1B28CBED-5154-443D-8D69-308B98A8AB6D}</b:Guid>
+    <b:SourceType>InternetSite</b:SourceType>
+    <b:Guid>{3AFFF431-5237-4E83-A2F9-974F9FA1113D}</b:Guid>
     <b:Title>A Food Wastage Reduction Mobile Application</b:Title>
     <b:Year>2021</b:Year>
     <b:Author>
@@ -14428,29 +14387,147 @@
     </b:Author>
     <b:JournalName>ieee xplore</b:JournalName>
     <b:Pages>3</b:Pages>
-    <b:RefOrder>17</b:RefOrder>
+    <b:YearAccessed>2023</b:YearAccessed>
+    <b:MonthAccessed>June</b:MonthAccessed>
+    <b:DayAccessed>24</b:DayAccessed>
+    <b:URL>https://ieeexplore.ieee.org/document/8488190</b:URL>
+    <b:RefOrder>16</b:RefOrder>
+  </b:Source>
+  <b:Source>
+    <b:Tag>Jan22</b:Tag>
+    <b:SourceType>InternetSite</b:SourceType>
+    <b:Guid>{9B3C5AAA-EE3A-4EEA-848A-F7143740C463}</b:Guid>
+    <b:Author>
+      <b:Author>
+        <b:NameList>
+          <b:Person>
+            <b:Last>Lewis</b:Last>
+            <b:First>Jangira</b:First>
+          </b:Person>
+        </b:NameList>
+      </b:Author>
+    </b:Author>
+    <b:Title>How Does Food Waste Affect the Environment?</b:Title>
+    <b:JournalName>earth.org</b:JournalName>
+    <b:Year>2022</b:Year>
+    <b:Pages>1-2</b:Pages>
+    <b:YearAccessed>2023</b:YearAccessed>
+    <b:MonthAccessed>June</b:MonthAccessed>
+    <b:DayAccessed>24</b:DayAccessed>
+    <b:URL>https://earth.org/how-does-food-waste-affect-the-environment/</b:URL>
+    <b:RefOrder>2</b:RefOrder>
+  </b:Source>
+  <b:Source>
+    <b:Tag>chr21</b:Tag>
+    <b:SourceType>InternetSite</b:SourceType>
+    <b:Guid>{F3453A83-9CB7-4EF6-9B31-DDC0DA611B0D}</b:Guid>
+    <b:Author>
+      <b:Author>
+        <b:NameList>
+          <b:Person>
+            <b:Last>marjot</b:Last>
+            <b:First>charlie</b:First>
+          </b:Person>
+        </b:NameList>
+      </b:Author>
+    </b:Author>
+    <b:Title>10 Steps for Beta App testing of your Mobile App Testing process</b:Title>
+    <b:InternetSiteTitle>mobcoder</b:InternetSiteTitle>
+    <b:Year>2021</b:Year>
+    <b:Month>12</b:Month>
+    <b:Day>6</b:Day>
+    <b:URL>https://blog.mobcoder.com/mobile-app-development-process/</b:URL>
+    <b:YearAccessed>2023</b:YearAccessed>
+    <b:MonthAccessed>June</b:MonthAccessed>
+    <b:DayAccessed>24</b:DayAccessed>
+    <b:RefOrder>14</b:RefOrder>
+  </b:Source>
+  <b:Source>
+    <b:Tag>Mau22</b:Tag>
+    <b:SourceType>InternetSite</b:SourceType>
+    <b:Guid>{392C111B-A1AD-406E-9AFA-4B900D9BE338}</b:Guid>
+    <b:Title>Understanding the Influence and Impact of Stakeholder Engagement in Patient-centered Outcomes Research: a Qualitative Study</b:Title>
+    <b:Year>2022</b:Year>
+    <b:Author>
+      <b:Author>
+        <b:NameList>
+          <b:Person>
+            <b:Last>Murer</b:Last>
+            <b:First>Maureen</b:First>
+          </b:Person>
+        </b:NameList>
+      </b:Author>
+    </b:Author>
+    <b:JournalName>springerLink</b:JournalName>
+    <b:Pages>1-2</b:Pages>
+    <b:YearAccessed>2023</b:YearAccessed>
+    <b:MonthAccessed>June</b:MonthAccessed>
+    <b:DayAccessed>25</b:DayAccessed>
+    <b:URL>https://pubmed.ncbi.nlm.nih.gov/35349017/</b:URL>
+    <b:RefOrder>8</b:RefOrder>
+  </b:Source>
+  <b:Source>
+    <b:Tag>sta20</b:Tag>
+    <b:SourceType>InternetSite</b:SourceType>
+    <b:Guid>{27D40CDF-BE73-47F3-98EA-D3B5E32FC575}</b:Guid>
+    <b:Author>
+      <b:Author>
+        <b:NameList>
+          <b:Person>
+            <b:Last>Reference*</b:Last>
+          </b:Person>
+        </b:NameList>
+      </b:Author>
+    </b:Author>
+    <b:Title>What Are the Benefits of Conducting Research?</b:Title>
+    <b:InternetSiteTitle>reference</b:InternetSiteTitle>
+    <b:Year>2020</b:Year>
+    <b:Month>4</b:Month>
+    <b:Day>3</b:Day>
+    <b:URL>https://www.reference.com/world-view/benefits-conducting-research-97226c9e6ac26d13</b:URL>
+    <b:YearAccessed>2023</b:YearAccessed>
+    <b:MonthAccessed>June</b:MonthAccessed>
+    <b:DayAccessed>24</b:DayAccessed>
+    <b:RefOrder>10</b:RefOrder>
+  </b:Source>
+  <b:Source>
+    <b:Tag>Yas22</b:Tag>
+    <b:SourceType>InternetSite</b:SourceType>
+    <b:Guid>{1CE21E5E-BF91-4F16-A026-C0308739A1B6}</b:Guid>
+    <b:Title>How Large Food Retailers Can Help Solve the Food Waste Crisis</b:Title>
+    <b:Year>2017</b:Year>
+    <b:Author>
+      <b:Author>
+        <b:NameList>
+          <b:Person>
+            <b:Last>Kor</b:Last>
+            <b:Middle>Y.</b:Middle>
+            <b:First>Yasemin</b:First>
+          </b:Person>
+          <b:Person>
+            <b:Last>Prabhu</b:Last>
+            <b:First>Jaideep</b:First>
+          </b:Person>
+          <b:Person>
+            <b:Last>Esposito</b:Last>
+            <b:First>Mark</b:First>
+          </b:Person>
+        </b:NameList>
+      </b:Author>
+    </b:Author>
+    <b:InternetSiteTitle>Harvard Business Review</b:InternetSiteTitle>
+    <b:Month>6</b:Month>
+    <b:Day>20</b:Day>
+    <b:URL>https://hbr.org/2017/12/how-large-food-retailers-can-help-solve-the-food-waste-crisis</b:URL>
+    <b:YearAccessed>2023</b:YearAccessed>
+    <b:MonthAccessed>June</b:MonthAccessed>
+    <b:DayAccessed>24</b:DayAccessed>
+    <b:RefOrder>6</b:RefOrder>
   </b:Source>
 </b:Sources>
 </file>
 
 <file path=customXml/itemProps1.xml><?xml version="1.0" encoding="utf-8"?>
-<ds:datastoreItem xmlns:ds="http://schemas.openxmlformats.org/officeDocument/2006/customXml" ds:itemID="{F4492788-2086-4A4E-8FC3-6F771AED8158}">
-  <ds:schemaRefs>
-    <ds:schemaRef ds:uri="http://schemas.microsoft.com/sharepoint/v3/contenttype/forms"/>
-  </ds:schemaRefs>
-</ds:datastoreItem>
-</file>
-
-<file path=customXml/itemProps2.xml><?xml version="1.0" encoding="utf-8"?>
-<ds:datastoreItem xmlns:ds="http://schemas.openxmlformats.org/officeDocument/2006/customXml" ds:itemID="{CBAAE22D-7610-4F8E-90B7-DF3C48EB81A5}">
-  <ds:schemaRefs>
-    <ds:schemaRef ds:uri="http://schemas.microsoft.com/office/2006/metadata/properties"/>
-    <ds:schemaRef ds:uri="http://schemas.microsoft.com/office/infopath/2007/PartnerControls"/>
-  </ds:schemaRefs>
-</ds:datastoreItem>
-</file>
-
-<file path=customXml/itemProps3.xml><?xml version="1.0" encoding="utf-8"?>
 <ds:datastoreItem xmlns:ds="http://schemas.openxmlformats.org/officeDocument/2006/customXml" ds:itemID="{DF301F58-CD12-46E7-9E66-047F7B0AD452}">
   <ds:schemaRefs>
     <ds:schemaRef ds:uri="http://schemas.microsoft.com/office/2006/metadata/contentType"/>
@@ -14469,8 +14546,25 @@
 </ds:datastoreItem>
 </file>
 
+<file path=customXml/itemProps2.xml><?xml version="1.0" encoding="utf-8"?>
+<ds:datastoreItem xmlns:ds="http://schemas.openxmlformats.org/officeDocument/2006/customXml" ds:itemID="{CBAAE22D-7610-4F8E-90B7-DF3C48EB81A5}">
+  <ds:schemaRefs>
+    <ds:schemaRef ds:uri="http://schemas.microsoft.com/office/2006/metadata/properties"/>
+    <ds:schemaRef ds:uri="http://schemas.microsoft.com/office/infopath/2007/PartnerControls"/>
+  </ds:schemaRefs>
+</ds:datastoreItem>
+</file>
+
+<file path=customXml/itemProps3.xml><?xml version="1.0" encoding="utf-8"?>
+<ds:datastoreItem xmlns:ds="http://schemas.openxmlformats.org/officeDocument/2006/customXml" ds:itemID="{F4492788-2086-4A4E-8FC3-6F771AED8158}">
+  <ds:schemaRefs>
+    <ds:schemaRef ds:uri="http://schemas.microsoft.com/sharepoint/v3/contenttype/forms"/>
+  </ds:schemaRefs>
+</ds:datastoreItem>
+</file>
+
 <file path=customXml/itemProps4.xml><?xml version="1.0" encoding="utf-8"?>
-<ds:datastoreItem xmlns:ds="http://schemas.openxmlformats.org/officeDocument/2006/customXml" ds:itemID="{02CFE617-3F94-4801-8701-AE66FB59D7BF}">
+<ds:datastoreItem xmlns:ds="http://schemas.openxmlformats.org/officeDocument/2006/customXml" ds:itemID="{B61DB1D4-AF7C-4E00-BA94-7556D7947D14}">
   <ds:schemaRefs>
     <ds:schemaRef ds:uri="http://schemas.openxmlformats.org/officeDocument/2006/bibliography"/>
   </ds:schemaRefs>

</xml_diff>